<commit_message>
Kiber - 11.b tétel hozzáadva
</commit_message>
<xml_diff>
--- a/Kiberbiztonság szakirány/11.b - Operációs rendszerek sérülékenységei.docx
+++ b/Kiberbiztonság szakirány/11.b - Operációs rendszerek sérülékenységei.docx
@@ -6,6 +6,11 @@
       <w:pPr>
         <w:pStyle w:val="Cmsor1"/>
         <w:rPr>
+          <w:lang w:val="hu-HU"/>
+        </w:rPr>
+      </w:pPr>
+      <w:r>
+        <w:rPr>
           <w:rFonts w:ascii="Arial" w:hAnsi="Arial" w:cs="Arial"/>
           <w:b/>
           <w:noProof w:val="0"/>
@@ -13,7 +18,8 @@
           <w:szCs w:val="22"/>
           <w:lang w:val="hu-HU"/>
         </w:rPr>
-      </w:pPr>
+        <w:t>11</w:t>
+      </w:r>
       <w:r>
         <w:rPr>
           <w:rFonts w:ascii="Arial" w:hAnsi="Arial" w:cs="Arial"/>
@@ -23,7 +29,7 @@
           <w:szCs w:val="22"/>
           <w:lang w:val="hu-HU"/>
         </w:rPr>
-        <w:t>11</w:t>
+        <w:t>.b</w:t>
       </w:r>
       <w:r>
         <w:rPr>
@@ -34,17 +40,6 @@
           <w:szCs w:val="22"/>
           <w:lang w:val="hu-HU"/>
         </w:rPr>
-        <w:t>.b</w:t>
-      </w:r>
-      <w:r>
-        <w:rPr>
-          <w:rFonts w:ascii="Arial" w:hAnsi="Arial" w:cs="Arial"/>
-          <w:b/>
-          <w:noProof w:val="0"/>
-          <w:sz w:val="22"/>
-          <w:szCs w:val="22"/>
-          <w:lang w:val="hu-HU"/>
-        </w:rPr>
         <w:tab/>
       </w:r>
       <w:r>
@@ -52,6 +47,1950 @@
           <w:lang w:val="hu-HU"/>
         </w:rPr>
         <w:t>Mutasson rá a szerverek és munkaállomások operációs rendszereinek sérülékenységeire! Mutasson példát az Operációs rendszerek szabályozásoknak való megfelelésének vizsgálati lehetőségeire (pl. MS MBSA). Ismertesse a szoftverjavítások, szoftverfrissítések fontosabb típusait, valamint vázolja a szoftverfrissítéseket támogató infrastruktúra kialakítási lehetőségét!</w:t>
+      </w:r>
+    </w:p>
+    <w:p>
+      <w:pPr>
+        <w:pStyle w:val="Cmsor1"/>
+        <w:rPr>
+          <w:lang w:val="hu-HU"/>
+        </w:rPr>
+      </w:pPr>
+      <w:r>
+        <w:rPr>
+          <w:lang w:val="hu-HU"/>
+        </w:rPr>
+        <w:t>Security Management eszközök</w:t>
+      </w:r>
+    </w:p>
+    <w:p>
+      <w:pPr>
+        <w:pStyle w:val="Listaszerbekezds"/>
+        <w:numPr>
+          <w:ilvl w:val="0"/>
+          <w:numId w:val="1"/>
+        </w:numPr>
+        <w:rPr>
+          <w:b/>
+          <w:bCs/>
+          <w:lang w:val="hu-HU"/>
+        </w:rPr>
+      </w:pPr>
+      <w:r>
+        <w:rPr>
+          <w:b/>
+          <w:bCs/>
+          <w:lang w:val="hu-HU"/>
+        </w:rPr>
+        <w:t>Elemzés</w:t>
+      </w:r>
+    </w:p>
+    <w:p>
+      <w:pPr>
+        <w:pStyle w:val="Listaszerbekezds"/>
+        <w:numPr>
+          <w:ilvl w:val="1"/>
+          <w:numId w:val="1"/>
+        </w:numPr>
+        <w:rPr>
+          <w:b/>
+          <w:bCs/>
+          <w:lang w:val="hu-HU"/>
+        </w:rPr>
+      </w:pPr>
+      <w:r>
+        <w:rPr>
+          <w:lang w:val="hu-HU"/>
+        </w:rPr>
+        <w:t>Microsoft Baseline Security Analyzer</w:t>
+      </w:r>
+    </w:p>
+    <w:p>
+      <w:pPr>
+        <w:pStyle w:val="Listaszerbekezds"/>
+        <w:numPr>
+          <w:ilvl w:val="1"/>
+          <w:numId w:val="1"/>
+        </w:numPr>
+        <w:rPr>
+          <w:b/>
+          <w:bCs/>
+          <w:lang w:val="hu-HU"/>
+        </w:rPr>
+      </w:pPr>
+      <w:r>
+        <w:rPr>
+          <w:lang w:val="hu-HU"/>
+        </w:rPr>
+        <w:t>Systems Management Server</w:t>
+      </w:r>
+    </w:p>
+    <w:p>
+      <w:pPr>
+        <w:pStyle w:val="Listaszerbekezds"/>
+        <w:numPr>
+          <w:ilvl w:val="1"/>
+          <w:numId w:val="1"/>
+        </w:numPr>
+        <w:rPr>
+          <w:b/>
+          <w:bCs/>
+          <w:lang w:val="hu-HU"/>
+        </w:rPr>
+      </w:pPr>
+      <w:r>
+        <w:rPr>
+          <w:lang w:val="hu-HU"/>
+        </w:rPr>
+        <w:t>Microsoft Software Update Services</w:t>
+      </w:r>
+    </w:p>
+    <w:p>
+      <w:pPr>
+        <w:pStyle w:val="Listaszerbekezds"/>
+        <w:numPr>
+          <w:ilvl w:val="1"/>
+          <w:numId w:val="1"/>
+        </w:numPr>
+        <w:rPr>
+          <w:b/>
+          <w:bCs/>
+          <w:lang w:val="hu-HU"/>
+        </w:rPr>
+      </w:pPr>
+      <w:r>
+        <w:rPr>
+          <w:lang w:val="hu-HU"/>
+        </w:rPr>
+        <w:t>Security Configuration and Analysis snap-in</w:t>
+      </w:r>
+    </w:p>
+    <w:p>
+      <w:pPr>
+        <w:pStyle w:val="Listaszerbekezds"/>
+        <w:numPr>
+          <w:ilvl w:val="1"/>
+          <w:numId w:val="1"/>
+        </w:numPr>
+        <w:rPr>
+          <w:b/>
+          <w:bCs/>
+          <w:lang w:val="hu-HU"/>
+        </w:rPr>
+      </w:pPr>
+      <w:r>
+        <w:rPr>
+          <w:lang w:val="hu-HU"/>
+        </w:rPr>
+        <w:t>RSoP</w:t>
+      </w:r>
+    </w:p>
+    <w:p>
+      <w:pPr>
+        <w:pStyle w:val="Listaszerbekezds"/>
+        <w:numPr>
+          <w:ilvl w:val="0"/>
+          <w:numId w:val="1"/>
+        </w:numPr>
+        <w:rPr>
+          <w:b/>
+          <w:bCs/>
+          <w:lang w:val="hu-HU"/>
+        </w:rPr>
+      </w:pPr>
+      <w:r>
+        <w:rPr>
+          <w:b/>
+          <w:bCs/>
+          <w:lang w:val="hu-HU"/>
+        </w:rPr>
+        <w:t>Management</w:t>
+      </w:r>
+    </w:p>
+    <w:p>
+      <w:pPr>
+        <w:pStyle w:val="Listaszerbekezds"/>
+        <w:numPr>
+          <w:ilvl w:val="1"/>
+          <w:numId w:val="1"/>
+        </w:numPr>
+        <w:rPr>
+          <w:b/>
+          <w:bCs/>
+          <w:lang w:val="hu-HU"/>
+        </w:rPr>
+      </w:pPr>
+      <w:r>
+        <w:rPr>
+          <w:lang w:val="hu-HU"/>
+        </w:rPr>
+        <w:t>Group Policy Management Console</w:t>
+      </w:r>
+    </w:p>
+    <w:p>
+      <w:pPr>
+        <w:pStyle w:val="Listaszerbekezds"/>
+        <w:numPr>
+          <w:ilvl w:val="1"/>
+          <w:numId w:val="1"/>
+        </w:numPr>
+        <w:rPr>
+          <w:b/>
+          <w:bCs/>
+          <w:lang w:val="hu-HU"/>
+        </w:rPr>
+      </w:pPr>
+      <w:r>
+        <w:rPr>
+          <w:lang w:val="hu-HU"/>
+        </w:rPr>
+        <w:t>Microsoft Operations Manager</w:t>
+      </w:r>
+    </w:p>
+    <w:p>
+      <w:pPr>
+        <w:pStyle w:val="Listaszerbekezds"/>
+        <w:numPr>
+          <w:ilvl w:val="1"/>
+          <w:numId w:val="1"/>
+        </w:numPr>
+        <w:rPr>
+          <w:b/>
+          <w:bCs/>
+          <w:lang w:val="hu-HU"/>
+        </w:rPr>
+      </w:pPr>
+      <w:r>
+        <w:rPr>
+          <w:lang w:val="hu-HU"/>
+        </w:rPr>
+        <w:t>Systems Management Server</w:t>
+      </w:r>
+    </w:p>
+    <w:p>
+      <w:pPr>
+        <w:pStyle w:val="Listaszerbekezds"/>
+        <w:numPr>
+          <w:ilvl w:val="1"/>
+          <w:numId w:val="1"/>
+        </w:numPr>
+        <w:rPr>
+          <w:b/>
+          <w:bCs/>
+          <w:lang w:val="hu-HU"/>
+        </w:rPr>
+      </w:pPr>
+      <w:r>
+        <w:rPr>
+          <w:lang w:val="hu-HU"/>
+        </w:rPr>
+        <w:t>Microsoft Software Update Services</w:t>
+      </w:r>
+    </w:p>
+    <w:p>
+      <w:pPr>
+        <w:pStyle w:val="Listaszerbekezds"/>
+        <w:numPr>
+          <w:ilvl w:val="1"/>
+          <w:numId w:val="1"/>
+        </w:numPr>
+        <w:rPr>
+          <w:b/>
+          <w:bCs/>
+          <w:lang w:val="hu-HU"/>
+        </w:rPr>
+      </w:pPr>
+      <w:r>
+        <w:rPr>
+          <w:lang w:val="hu-HU"/>
+        </w:rPr>
+        <w:t>ISA Server</w:t>
+      </w:r>
+    </w:p>
+    <w:p>
+      <w:pPr>
+        <w:pStyle w:val="Cmsor1"/>
+        <w:rPr>
+          <w:lang w:val="hu-HU"/>
+        </w:rPr>
+      </w:pPr>
+      <w:r>
+        <w:rPr>
+          <w:lang w:val="hu-HU"/>
+        </w:rPr>
+        <w:t>Frissítés szükségessége</w:t>
+      </w:r>
+    </w:p>
+    <w:p>
+      <w:pPr>
+        <w:pStyle w:val="Listaszerbekezds"/>
+        <w:numPr>
+          <w:ilvl w:val="0"/>
+          <w:numId w:val="1"/>
+        </w:numPr>
+        <w:rPr>
+          <w:lang w:val="hu-HU"/>
+        </w:rPr>
+      </w:pPr>
+      <w:r>
+        <w:rPr>
+          <w:lang w:val="hu-HU"/>
+        </w:rPr>
+        <w:t>Sérülékenység kihasználásával fontos adatokhoz lehet jutni.</w:t>
+      </w:r>
+    </w:p>
+    <w:p>
+      <w:pPr>
+        <w:pStyle w:val="Listaszerbekezds"/>
+        <w:numPr>
+          <w:ilvl w:val="0"/>
+          <w:numId w:val="1"/>
+        </w:numPr>
+        <w:rPr>
+          <w:lang w:val="hu-HU"/>
+        </w:rPr>
+      </w:pPr>
+      <w:r>
+        <w:rPr>
+          <w:lang w:val="hu-HU"/>
+        </w:rPr>
+        <w:t>Rosszindulatú kód bejuttatása.</w:t>
+      </w:r>
+    </w:p>
+    <w:p>
+      <w:pPr>
+        <w:pStyle w:val="Listaszerbekezds"/>
+        <w:numPr>
+          <w:ilvl w:val="0"/>
+          <w:numId w:val="1"/>
+        </w:numPr>
+        <w:rPr>
+          <w:lang w:val="hu-HU"/>
+        </w:rPr>
+      </w:pPr>
+      <w:r>
+        <w:rPr>
+          <w:lang w:val="hu-HU"/>
+        </w:rPr>
+        <w:t>Belső/külső feltörések</w:t>
+      </w:r>
+    </w:p>
+    <w:p>
+      <w:pPr>
+        <w:pStyle w:val="Listaszerbekezds"/>
+        <w:numPr>
+          <w:ilvl w:val="0"/>
+          <w:numId w:val="1"/>
+        </w:numPr>
+        <w:rPr>
+          <w:lang w:val="hu-HU"/>
+        </w:rPr>
+      </w:pPr>
+      <w:r>
+        <w:rPr>
+          <w:b/>
+          <w:bCs/>
+          <w:lang w:val="hu-HU"/>
+        </w:rPr>
+        <w:t>Megoldás:</w:t>
+      </w:r>
+    </w:p>
+    <w:p>
+      <w:pPr>
+        <w:pStyle w:val="Listaszerbekezds"/>
+        <w:numPr>
+          <w:ilvl w:val="1"/>
+          <w:numId w:val="1"/>
+        </w:numPr>
+        <w:rPr>
+          <w:lang w:val="hu-HU"/>
+        </w:rPr>
+      </w:pPr>
+      <w:r>
+        <w:rPr>
+          <w:lang w:val="hu-HU"/>
+        </w:rPr>
+        <w:t>Javítások ellenőrzött és gyors telepítése véd a felsoroltak ellen.</w:t>
+      </w:r>
+    </w:p>
+    <w:p>
+      <w:pPr>
+        <w:pStyle w:val="Listaszerbekezds"/>
+        <w:numPr>
+          <w:ilvl w:val="1"/>
+          <w:numId w:val="1"/>
+        </w:numPr>
+        <w:rPr>
+          <w:lang w:val="hu-HU"/>
+        </w:rPr>
+      </w:pPr>
+      <w:r>
+        <w:rPr>
+          <w:lang w:val="hu-HU"/>
+        </w:rPr>
+        <w:t>Központosított frissítéskezelés.</w:t>
+      </w:r>
+    </w:p>
+    <w:p>
+      <w:pPr>
+        <w:pStyle w:val="Listaszerbekezds"/>
+        <w:numPr>
+          <w:ilvl w:val="1"/>
+          <w:numId w:val="1"/>
+        </w:numPr>
+        <w:rPr>
+          <w:lang w:val="hu-HU"/>
+        </w:rPr>
+      </w:pPr>
+      <w:r>
+        <w:rPr>
+          <w:lang w:val="hu-HU"/>
+        </w:rPr>
+        <w:t>Frissítéskezelés automatizálása.</w:t>
+      </w:r>
+    </w:p>
+    <w:p>
+      <w:pPr>
+        <w:pStyle w:val="Cmsor1"/>
+        <w:rPr>
+          <w:lang w:val="hu-HU"/>
+        </w:rPr>
+      </w:pPr>
+      <w:r>
+        <w:rPr>
+          <w:lang w:val="hu-HU"/>
+        </w:rPr>
+        <w:t>WSUS üzemeltetés</w:t>
+      </w:r>
+    </w:p>
+    <w:p>
+      <w:pPr>
+        <w:pStyle w:val="Listaszerbekezds"/>
+        <w:numPr>
+          <w:ilvl w:val="0"/>
+          <w:numId w:val="1"/>
+        </w:numPr>
+        <w:rPr>
+          <w:lang w:val="hu-HU"/>
+        </w:rPr>
+      </w:pPr>
+      <w:r>
+        <w:rPr>
+          <w:lang w:val="hu-HU"/>
+        </w:rPr>
+        <w:t>Windows Server Update Services</w:t>
+      </w:r>
+    </w:p>
+    <w:p>
+      <w:pPr>
+        <w:pStyle w:val="Listaszerbekezds"/>
+        <w:numPr>
+          <w:ilvl w:val="0"/>
+          <w:numId w:val="1"/>
+        </w:numPr>
+        <w:rPr>
+          <w:lang w:val="hu-HU"/>
+        </w:rPr>
+      </w:pPr>
+      <w:r>
+        <w:rPr>
+          <w:lang w:val="hu-HU"/>
+        </w:rPr>
+        <w:t>Kiszolgáló előfeltételek megteremtése</w:t>
+      </w:r>
+    </w:p>
+    <w:p>
+      <w:pPr>
+        <w:pStyle w:val="Listaszerbekezds"/>
+        <w:numPr>
+          <w:ilvl w:val="0"/>
+          <w:numId w:val="1"/>
+        </w:numPr>
+        <w:rPr>
+          <w:lang w:val="hu-HU"/>
+        </w:rPr>
+      </w:pPr>
+      <w:r>
+        <w:rPr>
+          <w:lang w:val="hu-HU"/>
+        </w:rPr>
+        <w:t>Adatbázis kezelő telepítése</w:t>
+      </w:r>
+    </w:p>
+    <w:p>
+      <w:pPr>
+        <w:pStyle w:val="Listaszerbekezds"/>
+        <w:numPr>
+          <w:ilvl w:val="0"/>
+          <w:numId w:val="1"/>
+        </w:numPr>
+        <w:rPr>
+          <w:lang w:val="hu-HU"/>
+        </w:rPr>
+      </w:pPr>
+      <w:r>
+        <w:rPr>
+          <w:lang w:val="hu-HU"/>
+        </w:rPr>
+        <w:t>WSUS kiszolgáló telepítése és konfigurálása</w:t>
+      </w:r>
+    </w:p>
+    <w:p>
+      <w:pPr>
+        <w:pStyle w:val="Listaszerbekezds"/>
+        <w:numPr>
+          <w:ilvl w:val="0"/>
+          <w:numId w:val="1"/>
+        </w:numPr>
+        <w:rPr>
+          <w:lang w:val="hu-HU"/>
+        </w:rPr>
+      </w:pPr>
+      <w:r>
+        <w:rPr>
+          <w:lang w:val="hu-HU"/>
+        </w:rPr>
+        <w:t>Tűzfal konfigurálása</w:t>
+      </w:r>
+    </w:p>
+    <w:p>
+      <w:pPr>
+        <w:pStyle w:val="Listaszerbekezds"/>
+        <w:numPr>
+          <w:ilvl w:val="0"/>
+          <w:numId w:val="1"/>
+        </w:numPr>
+        <w:rPr>
+          <w:lang w:val="hu-HU"/>
+        </w:rPr>
+      </w:pPr>
+      <w:r>
+        <w:rPr>
+          <w:lang w:val="hu-HU"/>
+        </w:rPr>
+        <w:t>Kliens telepítés megtervezése, beállítása</w:t>
+      </w:r>
+    </w:p>
+    <w:p>
+      <w:pPr>
+        <w:pStyle w:val="Listaszerbekezds"/>
+        <w:numPr>
+          <w:ilvl w:val="0"/>
+          <w:numId w:val="1"/>
+        </w:numPr>
+        <w:rPr>
+          <w:lang w:val="hu-HU"/>
+        </w:rPr>
+      </w:pPr>
+      <w:r>
+        <w:rPr>
+          <w:lang w:val="hu-HU"/>
+        </w:rPr>
+        <w:t xml:space="preserve">Csoportos házirend, </w:t>
+      </w:r>
+      <w:r>
+        <w:rPr>
+          <w:lang w:val="hu-HU"/>
+        </w:rPr>
+        <w:t>Gépek csoportosítása, teszt kijelölése</w:t>
+      </w:r>
+    </w:p>
+    <w:p>
+      <w:pPr>
+        <w:pStyle w:val="Listaszerbekezds"/>
+        <w:numPr>
+          <w:ilvl w:val="0"/>
+          <w:numId w:val="1"/>
+        </w:numPr>
+        <w:rPr>
+          <w:lang w:val="hu-HU"/>
+        </w:rPr>
+      </w:pPr>
+      <w:r>
+        <w:rPr>
+          <w:lang w:val="hu-HU"/>
+        </w:rPr>
+        <w:t>Üzemeltetés</w:t>
+      </w:r>
+    </w:p>
+    <w:p>
+      <w:pPr>
+        <w:pStyle w:val="Cmsor2"/>
+        <w:rPr>
+          <w:lang w:val="hu-HU"/>
+        </w:rPr>
+      </w:pPr>
+      <w:r>
+        <w:rPr>
+          <w:lang w:val="hu-HU"/>
+        </w:rPr>
+        <w:t>WSUS követelmények</w:t>
+      </w:r>
+    </w:p>
+    <w:p>
+      <w:pPr>
+        <w:pStyle w:val="Listaszerbekezds"/>
+        <w:numPr>
+          <w:ilvl w:val="0"/>
+          <w:numId w:val="1"/>
+        </w:numPr>
+        <w:rPr>
+          <w:b/>
+          <w:bCs/>
+          <w:lang w:val="hu-HU"/>
+        </w:rPr>
+      </w:pPr>
+      <w:r>
+        <w:rPr>
+          <w:b/>
+          <w:bCs/>
+          <w:lang w:val="hu-HU"/>
+        </w:rPr>
+        <w:t>Szerver</w:t>
+      </w:r>
+    </w:p>
+    <w:p>
+      <w:pPr>
+        <w:pStyle w:val="Listaszerbekezds"/>
+        <w:numPr>
+          <w:ilvl w:val="1"/>
+          <w:numId w:val="1"/>
+        </w:numPr>
+        <w:rPr>
+          <w:b/>
+          <w:bCs/>
+          <w:lang w:val="hu-HU"/>
+        </w:rPr>
+      </w:pPr>
+      <w:r>
+        <w:rPr>
+          <w:lang w:val="hu-HU"/>
+        </w:rPr>
+        <w:t>x64 alapú, legalább 2GHz</w:t>
+      </w:r>
+    </w:p>
+    <w:p>
+      <w:pPr>
+        <w:pStyle w:val="Listaszerbekezds"/>
+        <w:numPr>
+          <w:ilvl w:val="1"/>
+          <w:numId w:val="1"/>
+        </w:numPr>
+        <w:rPr>
+          <w:b/>
+          <w:bCs/>
+          <w:lang w:val="hu-HU"/>
+        </w:rPr>
+      </w:pPr>
+      <w:r>
+        <w:rPr>
+          <w:lang w:val="hu-HU"/>
+        </w:rPr>
+        <w:t>RAM 2 GB felett</w:t>
+      </w:r>
+      <w:r>
+        <w:rPr>
+          <w:lang w:val="hu-HU"/>
+        </w:rPr>
+        <w:t xml:space="preserve">, </w:t>
+      </w:r>
+      <w:r>
+        <w:rPr>
+          <w:lang w:val="hu-HU"/>
+        </w:rPr>
+        <w:t>Tárhely 10GB felett</w:t>
+      </w:r>
+    </w:p>
+    <w:p>
+      <w:pPr>
+        <w:pStyle w:val="Listaszerbekezds"/>
+        <w:numPr>
+          <w:ilvl w:val="1"/>
+          <w:numId w:val="1"/>
+        </w:numPr>
+        <w:rPr>
+          <w:b/>
+          <w:bCs/>
+          <w:lang w:val="hu-HU"/>
+        </w:rPr>
+      </w:pPr>
+      <w:r>
+        <w:rPr>
+          <w:lang w:val="hu-HU"/>
+        </w:rPr>
+        <w:t>Internet sebessége legalább 100Mbps</w:t>
+      </w:r>
+    </w:p>
+    <w:p>
+      <w:pPr>
+        <w:pStyle w:val="Listaszerbekezds"/>
+        <w:numPr>
+          <w:ilvl w:val="0"/>
+          <w:numId w:val="1"/>
+        </w:numPr>
+        <w:rPr>
+          <w:b/>
+          <w:bCs/>
+          <w:lang w:val="hu-HU"/>
+        </w:rPr>
+      </w:pPr>
+      <w:r>
+        <w:rPr>
+          <w:b/>
+          <w:bCs/>
+          <w:lang w:val="hu-HU"/>
+        </w:rPr>
+        <w:t>Kliens</w:t>
+      </w:r>
+    </w:p>
+    <w:p>
+      <w:pPr>
+        <w:pStyle w:val="Listaszerbekezds"/>
+        <w:numPr>
+          <w:ilvl w:val="1"/>
+          <w:numId w:val="1"/>
+        </w:numPr>
+        <w:rPr>
+          <w:b/>
+          <w:bCs/>
+          <w:lang w:val="hu-HU"/>
+        </w:rPr>
+      </w:pPr>
+      <w:r>
+        <w:rPr>
+          <w:lang w:val="hu-HU"/>
+        </w:rPr>
+        <w:t>Minimum Windows 2000</w:t>
+      </w:r>
+      <w:r>
+        <w:rPr>
+          <w:lang w:val="hu-HU"/>
+        </w:rPr>
+        <w:t xml:space="preserve"> Server</w:t>
+      </w:r>
+    </w:p>
+    <w:p>
+      <w:pPr>
+        <w:pStyle w:val="Cmsor2"/>
+        <w:rPr>
+          <w:lang w:val="hu-HU"/>
+        </w:rPr>
+      </w:pPr>
+      <w:r>
+        <w:rPr>
+          <w:lang w:val="hu-HU"/>
+        </w:rPr>
+        <w:lastRenderedPageBreak/>
+        <w:t>WSUS konfigurálása</w:t>
+      </w:r>
+    </w:p>
+    <w:p>
+      <w:pPr>
+        <w:pStyle w:val="Listaszerbekezds"/>
+        <w:numPr>
+          <w:ilvl w:val="0"/>
+          <w:numId w:val="2"/>
+        </w:numPr>
+        <w:rPr>
+          <w:lang w:val="hu-HU"/>
+        </w:rPr>
+      </w:pPr>
+      <w:r>
+        <w:rPr>
+          <w:lang w:val="hu-HU"/>
+        </w:rPr>
+        <w:t>Be kell állítani, hogy a kiszolgáló honnan töltse le a frissítéseket.</w:t>
+      </w:r>
+      <w:r>
+        <w:rPr>
+          <w:lang w:val="hu-HU"/>
+        </w:rPr>
+        <w:t xml:space="preserve"> </w:t>
+      </w:r>
+      <w:r>
+        <w:rPr>
+          <w:b/>
+          <w:bCs/>
+          <w:lang w:val="hu-HU"/>
+        </w:rPr>
+        <w:t>Upstream Server</w:t>
+      </w:r>
+      <w:r>
+        <w:rPr>
+          <w:b/>
+          <w:bCs/>
+          <w:lang w:val="hu-HU"/>
+        </w:rPr>
+        <w:t xml:space="preserve">, </w:t>
+      </w:r>
+      <w:r>
+        <w:rPr>
+          <w:lang w:val="hu-HU"/>
+        </w:rPr>
+        <w:t>ahol két opció közül lehet választani:</w:t>
+      </w:r>
+    </w:p>
+    <w:p>
+      <w:pPr>
+        <w:pStyle w:val="Listaszerbekezds"/>
+        <w:numPr>
+          <w:ilvl w:val="1"/>
+          <w:numId w:val="1"/>
+        </w:numPr>
+        <w:rPr>
+          <w:lang w:val="hu-HU"/>
+        </w:rPr>
+      </w:pPr>
+      <w:r>
+        <w:rPr>
+          <w:b/>
+          <w:bCs/>
+          <w:lang w:val="hu-HU"/>
+        </w:rPr>
+        <w:t>Microsoft Update-ből való szinkrinozálás</w:t>
+      </w:r>
+      <w:r>
+        <w:rPr>
+          <w:b/>
+          <w:bCs/>
+          <w:lang w:val="hu-HU"/>
+        </w:rPr>
+        <w:t>:</w:t>
+      </w:r>
+    </w:p>
+    <w:p>
+      <w:pPr>
+        <w:pStyle w:val="Listaszerbekezds"/>
+        <w:numPr>
+          <w:ilvl w:val="2"/>
+          <w:numId w:val="1"/>
+        </w:numPr>
+        <w:rPr>
+          <w:lang w:val="hu-HU"/>
+        </w:rPr>
+      </w:pPr>
+      <w:r>
+        <w:rPr>
+          <w:lang w:val="hu-HU"/>
+        </w:rPr>
+        <w:t>A Microsoft Update-ről tölti le a frissítéseket.</w:t>
+      </w:r>
+    </w:p>
+    <w:p>
+      <w:pPr>
+        <w:pStyle w:val="Listaszerbekezds"/>
+        <w:numPr>
+          <w:ilvl w:val="1"/>
+          <w:numId w:val="1"/>
+        </w:numPr>
+        <w:rPr>
+          <w:lang w:val="hu-HU"/>
+        </w:rPr>
+      </w:pPr>
+      <w:r>
+        <w:rPr>
+          <w:b/>
+          <w:bCs/>
+          <w:lang w:val="hu-HU"/>
+        </w:rPr>
+        <w:t>Szinkronizálás egy másik WSUS kiszolgálóról:</w:t>
+      </w:r>
+    </w:p>
+    <w:p>
+      <w:pPr>
+        <w:pStyle w:val="Listaszerbekezds"/>
+        <w:numPr>
+          <w:ilvl w:val="2"/>
+          <w:numId w:val="1"/>
+        </w:numPr>
+        <w:rPr>
+          <w:lang w:val="hu-HU"/>
+        </w:rPr>
+      </w:pPr>
+      <w:r>
+        <w:rPr>
+          <w:lang w:val="hu-HU"/>
+        </w:rPr>
+        <w:t>Ha már van egy meglévő WSUS kiszolgáló, akkor innen tölti le a frissítéseket.</w:t>
+      </w:r>
+    </w:p>
+    <w:p>
+      <w:pPr>
+        <w:pStyle w:val="Listaszerbekezds"/>
+        <w:numPr>
+          <w:ilvl w:val="2"/>
+          <w:numId w:val="1"/>
+        </w:numPr>
+        <w:rPr>
+          <w:lang w:val="hu-HU"/>
+        </w:rPr>
+      </w:pPr>
+      <w:r>
+        <w:rPr>
+          <w:lang w:val="hu-HU"/>
+        </w:rPr>
+        <w:t>Meg kell adni a kiszolgáló nevét és portját.</w:t>
+      </w:r>
+    </w:p>
+    <w:p>
+      <w:pPr>
+        <w:pStyle w:val="Listaszerbekezds"/>
+        <w:numPr>
+          <w:ilvl w:val="0"/>
+          <w:numId w:val="2"/>
+        </w:numPr>
+        <w:rPr>
+          <w:lang w:val="hu-HU"/>
+        </w:rPr>
+      </w:pPr>
+      <w:r>
+        <w:rPr>
+          <w:b/>
+          <w:bCs/>
+          <w:lang w:val="hu-HU"/>
+        </w:rPr>
+        <w:t>Proxy szerver megadása</w:t>
+      </w:r>
+    </w:p>
+    <w:p>
+      <w:pPr>
+        <w:pStyle w:val="Listaszerbekezds"/>
+        <w:numPr>
+          <w:ilvl w:val="1"/>
+          <w:numId w:val="2"/>
+        </w:numPr>
+        <w:rPr>
+          <w:lang w:val="hu-HU"/>
+        </w:rPr>
+      </w:pPr>
+      <w:r>
+        <w:rPr>
+          <w:lang w:val="hu-HU"/>
+        </w:rPr>
+        <w:t>Kiszolgáló, port megadása és opcionálisan a szükséges</w:t>
+      </w:r>
+      <w:r>
+        <w:rPr>
+          <w:lang w:val="hu-HU"/>
+        </w:rPr>
+        <w:t xml:space="preserve"> hitelesítő</w:t>
+      </w:r>
+      <w:r>
+        <w:rPr>
+          <w:lang w:val="hu-HU"/>
+        </w:rPr>
+        <w:t xml:space="preserve"> adatok megadása</w:t>
+      </w:r>
+      <w:r>
+        <w:rPr>
+          <w:lang w:val="hu-HU"/>
+        </w:rPr>
+        <w:t>.</w:t>
+      </w:r>
+    </w:p>
+    <w:p>
+      <w:pPr>
+        <w:pStyle w:val="Listaszerbekezds"/>
+        <w:numPr>
+          <w:ilvl w:val="0"/>
+          <w:numId w:val="2"/>
+        </w:numPr>
+        <w:rPr>
+          <w:lang w:val="hu-HU"/>
+        </w:rPr>
+      </w:pPr>
+      <w:r>
+        <w:rPr>
+          <w:b/>
+          <w:bCs/>
+          <w:lang w:val="hu-HU"/>
+        </w:rPr>
+        <w:t>Nyelv és Productok kiválasztása, amit frissíteni szeretnénk.</w:t>
+      </w:r>
+    </w:p>
+    <w:p>
+      <w:pPr>
+        <w:pStyle w:val="Listaszerbekezds"/>
+        <w:numPr>
+          <w:ilvl w:val="0"/>
+          <w:numId w:val="2"/>
+        </w:numPr>
+        <w:rPr>
+          <w:lang w:val="hu-HU"/>
+        </w:rPr>
+      </w:pPr>
+      <w:r>
+        <w:rPr>
+          <w:b/>
+          <w:bCs/>
+          <w:lang w:val="hu-HU"/>
+        </w:rPr>
+        <w:t>Update Classifications</w:t>
+      </w:r>
+    </w:p>
+    <w:p>
+      <w:pPr>
+        <w:pStyle w:val="Listaszerbekezds"/>
+        <w:numPr>
+          <w:ilvl w:val="1"/>
+          <w:numId w:val="2"/>
+        </w:numPr>
+        <w:rPr>
+          <w:lang w:val="hu-HU"/>
+        </w:rPr>
+      </w:pPr>
+      <w:r>
+        <w:rPr>
+          <w:lang w:val="hu-HU"/>
+        </w:rPr>
+        <w:t>Frissítési „besorolásokat” lehet kiválasztani:</w:t>
+      </w:r>
+    </w:p>
+    <w:p>
+      <w:pPr>
+        <w:pStyle w:val="Listaszerbekezds"/>
+        <w:numPr>
+          <w:ilvl w:val="2"/>
+          <w:numId w:val="2"/>
+        </w:numPr>
+        <w:rPr>
+          <w:lang w:val="hu-HU"/>
+        </w:rPr>
+      </w:pPr>
+      <w:r>
+        <w:rPr>
+          <w:lang w:val="hu-HU"/>
+        </w:rPr>
+        <w:t>Kritikus</w:t>
+      </w:r>
+    </w:p>
+    <w:p>
+      <w:pPr>
+        <w:pStyle w:val="Listaszerbekezds"/>
+        <w:numPr>
+          <w:ilvl w:val="2"/>
+          <w:numId w:val="2"/>
+        </w:numPr>
+        <w:rPr>
+          <w:lang w:val="hu-HU"/>
+        </w:rPr>
+      </w:pPr>
+      <w:r>
+        <w:rPr>
+          <w:lang w:val="hu-HU"/>
+        </w:rPr>
+        <w:t>Biztonsági</w:t>
+      </w:r>
+    </w:p>
+    <w:p>
+      <w:pPr>
+        <w:pStyle w:val="Listaszerbekezds"/>
+        <w:numPr>
+          <w:ilvl w:val="2"/>
+          <w:numId w:val="2"/>
+        </w:numPr>
+        <w:rPr>
+          <w:lang w:val="hu-HU"/>
+        </w:rPr>
+      </w:pPr>
+      <w:r>
+        <w:rPr>
+          <w:lang w:val="hu-HU"/>
+        </w:rPr>
+        <w:t>Rollup</w:t>
+      </w:r>
+    </w:p>
+    <w:p>
+      <w:pPr>
+        <w:pStyle w:val="Listaszerbekezds"/>
+        <w:numPr>
+          <w:ilvl w:val="2"/>
+          <w:numId w:val="2"/>
+        </w:numPr>
+        <w:rPr>
+          <w:lang w:val="hu-HU"/>
+        </w:rPr>
+      </w:pPr>
+      <w:r>
+        <w:rPr>
+          <w:lang w:val="hu-HU"/>
+        </w:rPr>
+        <w:t>Driverek</w:t>
+      </w:r>
+    </w:p>
+    <w:p>
+      <w:pPr>
+        <w:pStyle w:val="Listaszerbekezds"/>
+        <w:numPr>
+          <w:ilvl w:val="2"/>
+          <w:numId w:val="2"/>
+        </w:numPr>
+        <w:rPr>
+          <w:lang w:val="hu-HU"/>
+        </w:rPr>
+      </w:pPr>
+      <w:r>
+        <w:rPr>
+          <w:lang w:val="hu-HU"/>
+        </w:rPr>
+        <w:t>Toolok</w:t>
+      </w:r>
+    </w:p>
+    <w:p>
+      <w:pPr>
+        <w:pStyle w:val="Listaszerbekezds"/>
+        <w:numPr>
+          <w:ilvl w:val="2"/>
+          <w:numId w:val="2"/>
+        </w:numPr>
+        <w:rPr>
+          <w:lang w:val="hu-HU"/>
+        </w:rPr>
+      </w:pPr>
+      <w:r>
+        <w:rPr>
+          <w:lang w:val="hu-HU"/>
+        </w:rPr>
+        <w:t>stb</w:t>
+      </w:r>
+    </w:p>
+    <w:p>
+      <w:pPr>
+        <w:pStyle w:val="Listaszerbekezds"/>
+        <w:numPr>
+          <w:ilvl w:val="0"/>
+          <w:numId w:val="2"/>
+        </w:numPr>
+        <w:rPr>
+          <w:lang w:val="hu-HU"/>
+        </w:rPr>
+      </w:pPr>
+      <w:r>
+        <w:rPr>
+          <w:b/>
+          <w:bCs/>
+          <w:lang w:val="hu-HU"/>
+        </w:rPr>
+        <w:t>Szinkronizálási ütemterv megadása</w:t>
+      </w:r>
+    </w:p>
+    <w:p>
+      <w:pPr>
+        <w:pStyle w:val="Listaszerbekezds"/>
+        <w:numPr>
+          <w:ilvl w:val="1"/>
+          <w:numId w:val="2"/>
+        </w:numPr>
+        <w:rPr>
+          <w:lang w:val="hu-HU"/>
+        </w:rPr>
+      </w:pPr>
+      <w:r>
+        <w:rPr>
+          <w:lang w:val="hu-HU"/>
+        </w:rPr>
+        <w:t>Manuálisan vagy automatikusan egy adott időpontban és hogy napi hányszor.</w:t>
+      </w:r>
+    </w:p>
+    <w:p>
+      <w:pPr>
+        <w:pStyle w:val="Cmsor2"/>
+        <w:rPr>
+          <w:lang w:val="hu-HU"/>
+        </w:rPr>
+      </w:pPr>
+      <w:r>
+        <w:rPr>
+          <w:lang w:val="hu-HU"/>
+        </w:rPr>
+        <w:t>WSUS működése</w:t>
+      </w:r>
+    </w:p>
+    <w:p>
+      <w:pPr>
+        <w:pStyle w:val="Listaszerbekezds"/>
+        <w:numPr>
+          <w:ilvl w:val="0"/>
+          <w:numId w:val="1"/>
+        </w:numPr>
+        <w:rPr>
+          <w:b/>
+          <w:bCs/>
+          <w:lang w:val="hu-HU"/>
+        </w:rPr>
+      </w:pPr>
+      <w:r>
+        <w:rPr>
+          <w:b/>
+          <w:bCs/>
+          <w:lang w:val="hu-HU"/>
+        </w:rPr>
+        <w:t>Szerver</w:t>
+      </w:r>
+    </w:p>
+    <w:p>
+      <w:pPr>
+        <w:pStyle w:val="Listaszerbekezds"/>
+        <w:numPr>
+          <w:ilvl w:val="0"/>
+          <w:numId w:val="3"/>
+        </w:numPr>
+        <w:rPr>
+          <w:b/>
+          <w:bCs/>
+          <w:lang w:val="hu-HU"/>
+        </w:rPr>
+      </w:pPr>
+      <w:r>
+        <w:rPr>
+          <w:lang w:val="hu-HU"/>
+        </w:rPr>
+        <w:t>WSUS időzített letöltés</w:t>
+      </w:r>
+    </w:p>
+    <w:p>
+      <w:pPr>
+        <w:pStyle w:val="Listaszerbekezds"/>
+        <w:numPr>
+          <w:ilvl w:val="0"/>
+          <w:numId w:val="3"/>
+        </w:numPr>
+        <w:rPr>
+          <w:b/>
+          <w:bCs/>
+          <w:lang w:val="hu-HU"/>
+        </w:rPr>
+      </w:pPr>
+      <w:r>
+        <w:rPr>
+          <w:lang w:val="hu-HU"/>
+        </w:rPr>
+        <w:t>Teszt?</w:t>
+      </w:r>
+    </w:p>
+    <w:p>
+      <w:pPr>
+        <w:pStyle w:val="Listaszerbekezds"/>
+        <w:numPr>
+          <w:ilvl w:val="1"/>
+          <w:numId w:val="3"/>
+        </w:numPr>
+        <w:rPr>
+          <w:b/>
+          <w:bCs/>
+          <w:lang w:val="hu-HU"/>
+        </w:rPr>
+      </w:pPr>
+      <w:r>
+        <w:rPr>
+          <w:lang w:val="hu-HU"/>
+        </w:rPr>
+        <w:t>A frissítések tesztelése, ha igen.</w:t>
+      </w:r>
+    </w:p>
+    <w:p>
+      <w:pPr>
+        <w:pStyle w:val="Listaszerbekezds"/>
+        <w:numPr>
+          <w:ilvl w:val="1"/>
+          <w:numId w:val="3"/>
+        </w:numPr>
+        <w:rPr>
+          <w:b/>
+          <w:bCs/>
+          <w:lang w:val="hu-HU"/>
+        </w:rPr>
+      </w:pPr>
+      <w:r>
+        <w:rPr>
+          <w:lang w:val="hu-HU"/>
+        </w:rPr>
+        <w:t>A csomagok engedélyezése, ha nem.</w:t>
+      </w:r>
+    </w:p>
+    <w:p>
+      <w:pPr>
+        <w:pStyle w:val="Listaszerbekezds"/>
+        <w:numPr>
+          <w:ilvl w:val="0"/>
+          <w:numId w:val="1"/>
+        </w:numPr>
+        <w:rPr>
+          <w:b/>
+          <w:bCs/>
+          <w:lang w:val="hu-HU"/>
+        </w:rPr>
+      </w:pPr>
+      <w:r>
+        <w:rPr>
+          <w:b/>
+          <w:bCs/>
+          <w:lang w:val="hu-HU"/>
+        </w:rPr>
+        <w:t>Kliens</w:t>
+      </w:r>
+    </w:p>
+    <w:p>
+      <w:pPr>
+        <w:pStyle w:val="Listaszerbekezds"/>
+        <w:numPr>
+          <w:ilvl w:val="0"/>
+          <w:numId w:val="4"/>
+        </w:numPr>
+        <w:rPr>
+          <w:b/>
+          <w:bCs/>
+          <w:lang w:val="hu-HU"/>
+        </w:rPr>
+      </w:pPr>
+      <w:r>
+        <w:rPr>
+          <w:lang w:val="hu-HU"/>
+        </w:rPr>
+        <w:t>WSUS frissítés figyelése.</w:t>
+      </w:r>
+    </w:p>
+    <w:p>
+      <w:pPr>
+        <w:pStyle w:val="Listaszerbekezds"/>
+        <w:numPr>
+          <w:ilvl w:val="0"/>
+          <w:numId w:val="4"/>
+        </w:numPr>
+        <w:rPr>
+          <w:b/>
+          <w:bCs/>
+          <w:lang w:val="hu-HU"/>
+        </w:rPr>
+      </w:pPr>
+      <w:r>
+        <w:rPr>
+          <w:lang w:val="hu-HU"/>
+        </w:rPr>
+        <w:t>Admin van belépve?</w:t>
+      </w:r>
+    </w:p>
+    <w:p>
+      <w:pPr>
+        <w:pStyle w:val="Listaszerbekezds"/>
+        <w:numPr>
+          <w:ilvl w:val="1"/>
+          <w:numId w:val="4"/>
+        </w:numPr>
+        <w:rPr>
+          <w:b/>
+          <w:bCs/>
+          <w:lang w:val="hu-HU"/>
+        </w:rPr>
+      </w:pPr>
+      <w:r>
+        <w:rPr>
+          <w:lang w:val="hu-HU"/>
+        </w:rPr>
+        <w:t>Figyelmben kívül hagyhatja a telepítést, ha igen.</w:t>
+      </w:r>
+    </w:p>
+    <w:p>
+      <w:pPr>
+        <w:pStyle w:val="Listaszerbekezds"/>
+        <w:numPr>
+          <w:ilvl w:val="1"/>
+          <w:numId w:val="4"/>
+        </w:numPr>
+        <w:rPr>
+          <w:b/>
+          <w:bCs/>
+          <w:lang w:val="hu-HU"/>
+        </w:rPr>
+      </w:pPr>
+      <w:r>
+        <w:rPr>
+          <w:lang w:val="hu-HU"/>
+        </w:rPr>
+        <w:t>Időzített letöltés és telepítése.</w:t>
+      </w:r>
+    </w:p>
+    <w:p>
+      <w:pPr>
+        <w:pStyle w:val="Listaszerbekezds"/>
+        <w:numPr>
+          <w:ilvl w:val="2"/>
+          <w:numId w:val="4"/>
+        </w:numPr>
+        <w:rPr>
+          <w:b/>
+          <w:bCs/>
+          <w:lang w:val="hu-HU"/>
+        </w:rPr>
+      </w:pPr>
+      <w:r>
+        <w:rPr>
+          <w:lang w:val="hu-HU"/>
+        </w:rPr>
+        <w:t>Szükséges a restart?</w:t>
+      </w:r>
+    </w:p>
+    <w:p>
+      <w:pPr>
+        <w:pStyle w:val="Listaszerbekezds"/>
+        <w:numPr>
+          <w:ilvl w:val="3"/>
+          <w:numId w:val="4"/>
+        </w:numPr>
+        <w:rPr>
+          <w:b/>
+          <w:bCs/>
+          <w:lang w:val="hu-HU"/>
+        </w:rPr>
+      </w:pPr>
+      <w:r>
+        <w:rPr>
+          <w:lang w:val="hu-HU"/>
+        </w:rPr>
+        <w:t>Restart, ha igen.</w:t>
+      </w:r>
+    </w:p>
+    <w:p>
+      <w:pPr>
+        <w:pStyle w:val="Listaszerbekezds"/>
+        <w:numPr>
+          <w:ilvl w:val="3"/>
+          <w:numId w:val="4"/>
+        </w:numPr>
+        <w:rPr>
+          <w:b/>
+          <w:bCs/>
+          <w:lang w:val="hu-HU"/>
+        </w:rPr>
+      </w:pPr>
+      <w:r>
+        <w:rPr>
+          <w:lang w:val="hu-HU"/>
+        </w:rPr>
+        <w:t>Következő ellenőrzésre várakozás, ha nem.</w:t>
+      </w:r>
+    </w:p>
+    <w:p>
+      <w:pPr>
+        <w:pStyle w:val="Cmsor1"/>
+        <w:rPr>
+          <w:lang w:val="hu-HU"/>
+        </w:rPr>
+      </w:pPr>
+      <w:r>
+        <w:rPr>
+          <w:lang w:val="hu-HU"/>
+        </w:rPr>
+        <w:t>Biztonsági javítások – Patch Management</w:t>
+      </w:r>
+    </w:p>
+    <w:p>
+      <w:pPr>
+        <w:pStyle w:val="Listaszerbekezds"/>
+        <w:numPr>
+          <w:ilvl w:val="0"/>
+          <w:numId w:val="1"/>
+        </w:numPr>
+        <w:rPr>
+          <w:b/>
+          <w:bCs/>
+          <w:lang w:val="hu-HU"/>
+        </w:rPr>
+      </w:pPr>
+      <w:r>
+        <w:rPr>
+          <w:b/>
+          <w:bCs/>
+          <w:lang w:val="hu-HU"/>
+        </w:rPr>
+        <w:t>Típusai</w:t>
+      </w:r>
+    </w:p>
+    <w:p>
+      <w:pPr>
+        <w:pStyle w:val="Listaszerbekezds"/>
+        <w:numPr>
+          <w:ilvl w:val="1"/>
+          <w:numId w:val="1"/>
+        </w:numPr>
+        <w:rPr>
+          <w:b/>
+          <w:bCs/>
+          <w:lang w:val="hu-HU"/>
+        </w:rPr>
+      </w:pPr>
+      <w:r>
+        <w:rPr>
+          <w:b/>
+          <w:bCs/>
+          <w:lang w:val="hu-HU"/>
+        </w:rPr>
+        <w:t>Service Pack</w:t>
+      </w:r>
+    </w:p>
+    <w:p>
+      <w:pPr>
+        <w:pStyle w:val="Listaszerbekezds"/>
+        <w:numPr>
+          <w:ilvl w:val="2"/>
+          <w:numId w:val="1"/>
+        </w:numPr>
+        <w:rPr>
+          <w:b/>
+          <w:bCs/>
+          <w:lang w:val="hu-HU"/>
+        </w:rPr>
+      </w:pPr>
+      <w:r>
+        <w:rPr>
+          <w:lang w:val="hu-HU"/>
+        </w:rPr>
+        <w:t>Ritkábban kiadott, de nagyobb méretű javítás, ami új elemeket is tartalmazhat.</w:t>
+      </w:r>
+    </w:p>
+    <w:p>
+      <w:pPr>
+        <w:pStyle w:val="Listaszerbekezds"/>
+        <w:numPr>
+          <w:ilvl w:val="1"/>
+          <w:numId w:val="1"/>
+        </w:numPr>
+        <w:rPr>
+          <w:b/>
+          <w:bCs/>
+          <w:lang w:val="hu-HU"/>
+        </w:rPr>
+      </w:pPr>
+      <w:r>
+        <w:rPr>
+          <w:b/>
+          <w:bCs/>
+          <w:lang w:val="hu-HU"/>
+        </w:rPr>
+        <w:t>Security Rollup Package</w:t>
+      </w:r>
+    </w:p>
+    <w:p>
+      <w:pPr>
+        <w:pStyle w:val="Listaszerbekezds"/>
+        <w:numPr>
+          <w:ilvl w:val="2"/>
+          <w:numId w:val="1"/>
+        </w:numPr>
+        <w:rPr>
+          <w:b/>
+          <w:bCs/>
+          <w:lang w:val="hu-HU"/>
+        </w:rPr>
+      </w:pPr>
+      <w:r>
+        <w:rPr>
+          <w:lang w:val="hu-HU"/>
+        </w:rPr>
+        <w:t>Csak biztonsági javító csomag.</w:t>
+      </w:r>
+    </w:p>
+    <w:p>
+      <w:pPr>
+        <w:pStyle w:val="Listaszerbekezds"/>
+        <w:numPr>
+          <w:ilvl w:val="1"/>
+          <w:numId w:val="1"/>
+        </w:numPr>
+        <w:rPr>
+          <w:b/>
+          <w:bCs/>
+          <w:lang w:val="hu-HU"/>
+        </w:rPr>
+      </w:pPr>
+      <w:r>
+        <w:rPr>
+          <w:b/>
+          <w:bCs/>
+          <w:lang w:val="hu-HU"/>
+        </w:rPr>
+        <w:t>Hotfix/Patch</w:t>
+      </w:r>
+    </w:p>
+    <w:p>
+      <w:pPr>
+        <w:pStyle w:val="Listaszerbekezds"/>
+        <w:numPr>
+          <w:ilvl w:val="2"/>
+          <w:numId w:val="1"/>
+        </w:numPr>
+        <w:rPr>
+          <w:b/>
+          <w:bCs/>
+          <w:lang w:val="hu-HU"/>
+        </w:rPr>
+      </w:pPr>
+      <w:r>
+        <w:rPr>
+          <w:lang w:val="hu-HU"/>
+        </w:rPr>
+        <w:t>Kisebb hibákat megjavít.</w:t>
+      </w:r>
+    </w:p>
+    <w:p>
+      <w:pPr>
+        <w:pStyle w:val="Cmsor1"/>
+        <w:rPr>
+          <w:lang w:val="hu-HU"/>
+        </w:rPr>
+      </w:pPr>
+      <w:r>
+        <w:rPr>
+          <w:lang w:val="hu-HU"/>
+        </w:rPr>
+        <w:lastRenderedPageBreak/>
+        <w:t>Microsoft Baseline Security Analyzer</w:t>
+      </w:r>
+    </w:p>
+    <w:p>
+      <w:pPr>
+        <w:pStyle w:val="Listaszerbekezds"/>
+        <w:numPr>
+          <w:ilvl w:val="0"/>
+          <w:numId w:val="1"/>
+        </w:numPr>
+        <w:rPr>
+          <w:lang w:val="hu-HU"/>
+        </w:rPr>
+      </w:pPr>
+      <w:r>
+        <w:rPr>
+          <w:lang w:val="hu-HU"/>
+        </w:rPr>
+        <w:t>Sérülékenysége vizsgálat</w:t>
+      </w:r>
+    </w:p>
+    <w:p>
+      <w:pPr>
+        <w:pStyle w:val="Listaszerbekezds"/>
+        <w:numPr>
+          <w:ilvl w:val="0"/>
+          <w:numId w:val="1"/>
+        </w:numPr>
+        <w:rPr>
+          <w:lang w:val="hu-HU"/>
+        </w:rPr>
+      </w:pPr>
+      <w:r>
+        <w:rPr>
+          <w:lang w:val="hu-HU"/>
+        </w:rPr>
+        <w:t>Helyi és távoli kiszolgálók biztonsági hiányosságait igyekszik felderíteni.</w:t>
+      </w:r>
+    </w:p>
+    <w:p>
+      <w:pPr>
+        <w:pStyle w:val="Listaszerbekezds"/>
+        <w:numPr>
+          <w:ilvl w:val="0"/>
+          <w:numId w:val="1"/>
+        </w:numPr>
+        <w:rPr>
+          <w:lang w:val="hu-HU"/>
+        </w:rPr>
+      </w:pPr>
+      <w:r>
+        <w:rPr>
+          <w:lang w:val="hu-HU"/>
+        </w:rPr>
+        <w:t>Kiszolgáló fájljait hasonlítja össze egy internetről letöltött XML állománnyal.</w:t>
+      </w:r>
+    </w:p>
+    <w:p>
+      <w:pPr>
+        <w:pStyle w:val="Listaszerbekezds"/>
+        <w:numPr>
+          <w:ilvl w:val="0"/>
+          <w:numId w:val="1"/>
+        </w:numPr>
+        <w:rPr>
+          <w:lang w:val="hu-HU"/>
+        </w:rPr>
+      </w:pPr>
+      <w:r>
+        <w:rPr>
+          <w:lang w:val="hu-HU"/>
+        </w:rPr>
+        <w:t>Megmutatja, hogy milyen javítások hiányoznak.</w:t>
+      </w:r>
+    </w:p>
+    <w:p>
+      <w:pPr>
+        <w:pStyle w:val="Listaszerbekezds"/>
+        <w:numPr>
+          <w:ilvl w:val="0"/>
+          <w:numId w:val="1"/>
+        </w:numPr>
+        <w:rPr>
+          <w:lang w:val="hu-HU"/>
+        </w:rPr>
+      </w:pPr>
+      <w:r>
+        <w:rPr>
+          <w:lang w:val="hu-HU"/>
+        </w:rPr>
+        <w:t>Ellenőrzi a beállításokat, és ha azokat nem találja biztonságosnak, akkor jelzi az elkészült jelentésben.</w:t>
+      </w:r>
+    </w:p>
+    <w:p>
+      <w:pPr>
+        <w:pStyle w:val="Listaszerbekezds"/>
+        <w:numPr>
+          <w:ilvl w:val="0"/>
+          <w:numId w:val="1"/>
+        </w:numPr>
+        <w:rPr>
+          <w:lang w:val="hu-HU"/>
+        </w:rPr>
+      </w:pPr>
+      <w:r>
+        <w:rPr>
+          <w:lang w:val="hu-HU"/>
+        </w:rPr>
+        <w:t>Egy tapasztalt szakértőt szimulál, aki ellenőrzi a gépen futó szoftverek és beállítások mennyire biztonságosak.</w:t>
+      </w:r>
+    </w:p>
+    <w:p>
+      <w:pPr>
+        <w:pStyle w:val="Cmsor1"/>
+        <w:rPr>
+          <w:lang w:val="hu-HU"/>
+        </w:rPr>
+      </w:pPr>
+      <w:r>
+        <w:rPr>
+          <w:lang w:val="hu-HU"/>
+        </w:rPr>
+        <w:t>Sérülékenység vizsgálat életciklusa</w:t>
+      </w:r>
+    </w:p>
+    <w:p>
+      <w:pPr>
+        <w:pStyle w:val="Listaszerbekezds"/>
+        <w:numPr>
+          <w:ilvl w:val="0"/>
+          <w:numId w:val="1"/>
+        </w:numPr>
+        <w:rPr>
+          <w:lang w:val="hu-HU"/>
+        </w:rPr>
+      </w:pPr>
+      <w:r>
+        <w:rPr>
+          <w:lang w:val="hu-HU"/>
+        </w:rPr>
+        <w:t>Feltárás</w:t>
+      </w:r>
+    </w:p>
+    <w:p>
+      <w:pPr>
+        <w:pStyle w:val="Listaszerbekezds"/>
+        <w:numPr>
+          <w:ilvl w:val="0"/>
+          <w:numId w:val="1"/>
+        </w:numPr>
+        <w:rPr>
+          <w:lang w:val="hu-HU"/>
+        </w:rPr>
+      </w:pPr>
+      <w:r>
+        <w:rPr>
+          <w:lang w:val="hu-HU"/>
+        </w:rPr>
+        <w:t>Eszközök prioritásának meghatározása</w:t>
+      </w:r>
+    </w:p>
+    <w:p>
+      <w:pPr>
+        <w:pStyle w:val="Listaszerbekezds"/>
+        <w:numPr>
+          <w:ilvl w:val="0"/>
+          <w:numId w:val="1"/>
+        </w:numPr>
+        <w:rPr>
+          <w:lang w:val="hu-HU"/>
+        </w:rPr>
+      </w:pPr>
+      <w:r>
+        <w:rPr>
+          <w:lang w:val="hu-HU"/>
+        </w:rPr>
+        <w:t>Felmérés</w:t>
+      </w:r>
+    </w:p>
+    <w:p>
+      <w:pPr>
+        <w:pStyle w:val="Listaszerbekezds"/>
+        <w:numPr>
+          <w:ilvl w:val="0"/>
+          <w:numId w:val="1"/>
+        </w:numPr>
+        <w:rPr>
+          <w:lang w:val="hu-HU"/>
+        </w:rPr>
+      </w:pPr>
+      <w:r>
+        <w:rPr>
+          <w:lang w:val="hu-HU"/>
+        </w:rPr>
+        <w:t>Jelentés</w:t>
+      </w:r>
+    </w:p>
+    <w:p>
+      <w:pPr>
+        <w:pStyle w:val="Listaszerbekezds"/>
+        <w:numPr>
+          <w:ilvl w:val="0"/>
+          <w:numId w:val="1"/>
+        </w:numPr>
+        <w:rPr>
+          <w:lang w:val="hu-HU"/>
+        </w:rPr>
+      </w:pPr>
+      <w:r>
+        <w:rPr>
+          <w:lang w:val="hu-HU"/>
+        </w:rPr>
+        <w:t>Javítás</w:t>
+      </w:r>
+    </w:p>
+    <w:p>
+      <w:pPr>
+        <w:pStyle w:val="Listaszerbekezds"/>
+        <w:numPr>
+          <w:ilvl w:val="0"/>
+          <w:numId w:val="1"/>
+        </w:numPr>
+        <w:rPr>
+          <w:lang w:val="hu-HU"/>
+        </w:rPr>
+      </w:pPr>
+      <w:r>
+        <w:rPr>
+          <w:lang w:val="hu-HU"/>
+        </w:rPr>
+        <w:t>Ellenőrzés</w:t>
+      </w:r>
+    </w:p>
+    <w:p>
+      <w:pPr>
+        <w:pStyle w:val="Cmsor2"/>
+        <w:rPr>
+          <w:lang w:val="hu-HU"/>
+        </w:rPr>
+      </w:pPr>
+      <w:r>
+        <w:rPr>
+          <w:lang w:val="hu-HU"/>
+        </w:rPr>
+        <w:t>Sérülékenysége vizsgálat módjai</w:t>
+      </w:r>
+    </w:p>
+    <w:p>
+      <w:pPr>
+        <w:pStyle w:val="Listaszerbekezds"/>
+        <w:numPr>
+          <w:ilvl w:val="0"/>
+          <w:numId w:val="1"/>
+        </w:numPr>
+        <w:rPr>
+          <w:lang w:val="hu-HU"/>
+        </w:rPr>
+      </w:pPr>
+      <w:r>
+        <w:rPr>
+          <w:b/>
+          <w:bCs/>
+          <w:lang w:val="hu-HU"/>
+        </w:rPr>
+        <w:t xml:space="preserve">Black box: </w:t>
+      </w:r>
+      <w:r>
+        <w:rPr>
+          <w:lang w:val="hu-HU"/>
+        </w:rPr>
+        <w:t>A vizsgálat az infrastruktúra előzetes ismerete nélkül történik.</w:t>
+      </w:r>
+    </w:p>
+    <w:p>
+      <w:pPr>
+        <w:pStyle w:val="Listaszerbekezds"/>
+        <w:numPr>
+          <w:ilvl w:val="0"/>
+          <w:numId w:val="1"/>
+        </w:numPr>
+        <w:rPr>
+          <w:lang w:val="hu-HU"/>
+        </w:rPr>
+      </w:pPr>
+      <w:r>
+        <w:rPr>
+          <w:b/>
+          <w:bCs/>
+          <w:lang w:val="hu-HU"/>
+        </w:rPr>
+        <w:t xml:space="preserve">Gray box: </w:t>
+      </w:r>
+      <w:r>
+        <w:rPr>
+          <w:lang w:val="hu-HU"/>
+        </w:rPr>
+        <w:t>A vizsgálat feltételezi a vizsgált infrastruktúra részleges ismeretét.</w:t>
+      </w:r>
+    </w:p>
+    <w:p>
+      <w:pPr>
+        <w:pStyle w:val="Listaszerbekezds"/>
+        <w:numPr>
+          <w:ilvl w:val="0"/>
+          <w:numId w:val="1"/>
+        </w:numPr>
+        <w:rPr>
+          <w:lang w:val="hu-HU"/>
+        </w:rPr>
+      </w:pPr>
+      <w:r>
+        <w:rPr>
+          <w:b/>
+          <w:bCs/>
+          <w:lang w:val="hu-HU"/>
+        </w:rPr>
+        <w:t xml:space="preserve">White box: </w:t>
+      </w:r>
+      <w:r>
+        <w:rPr>
+          <w:lang w:val="hu-HU"/>
+        </w:rPr>
+        <w:t>A vizsgálat előtt a tesztelők megismerik a teljes infrastruktúrát, a hálózati diagramokat, forráskódot, az IP cím információkat.</w:t>
+      </w:r>
+    </w:p>
+    <w:p>
+      <w:pPr>
+        <w:rPr>
+          <w:b/>
+          <w:bCs/>
+          <w:lang w:val="hu-HU"/>
+        </w:rPr>
+      </w:pPr>
+    </w:p>
+    <w:p>
+      <w:pPr>
+        <w:rPr>
+          <w:lang w:val="hu-HU"/>
+        </w:rPr>
+      </w:pPr>
+      <w:r>
+        <w:rPr>
+          <w:b/>
+          <w:bCs/>
+          <w:lang w:val="hu-HU"/>
+        </w:rPr>
+        <w:tab/>
       </w:r>
     </w:p>
     <w:sectPr>
@@ -62,6 +2001,407 @@
     </w:sectPr>
   </w:body>
 </w:document>
+</file>
+
+<file path=word/numbering.xml><?xml version="1.0" encoding="utf-8"?>
+<w:numbering xmlns:wpc="http://schemas.microsoft.com/office/word/2010/wordprocessingCanvas" xmlns:cx="http://schemas.microsoft.com/office/drawing/2014/chartex" xmlns:cx1="http://schemas.microsoft.com/office/drawing/2015/9/8/chartex" xmlns:cx2="http://schemas.microsoft.com/office/drawing/2015/10/21/chartex" xmlns:cx3="http://schemas.microsoft.com/office/drawing/2016/5/9/chartex" xmlns:cx4="http://schemas.microsoft.com/office/drawing/2016/5/10/chartex" xmlns:cx5="http://schemas.microsoft.com/office/drawing/2016/5/11/chartex" xmlns:cx6="http://schemas.microsoft.com/office/drawing/2016/5/12/chartex" xmlns:cx7="http://schemas.microsoft.com/office/drawing/2016/5/13/chartex" xmlns:cx8="http://schemas.microsoft.com/office/drawing/2016/5/14/chartex" xmlns:mc="http://schemas.openxmlformats.org/markup-compatibility/2006" xmlns:aink="http://schemas.microsoft.com/office/drawing/2016/ink" xmlns:am3d="http://schemas.microsoft.com/office/drawing/2017/model3d" xmlns:o="urn:schemas-microsoft-com:office:office" xmlns:oel="http://schemas.microsoft.com/office/2019/extlst" xmlns:r="http://schemas.openxmlformats.org/officeDocument/2006/relationships" xmlns:m="http://schemas.openxmlformats.org/officeDocument/2006/math" xmlns:v="urn:schemas-microsoft-com:vml" xmlns:wp14="http://schemas.microsoft.com/office/word/2010/wordprocessingDrawing" xmlns:wp="http://schemas.openxmlformats.org/drawingml/2006/wordprocessingDrawing" xmlns:w10="urn:schemas-microsoft-com:office:word" xmlns:w="http://schemas.openxmlformats.org/wordprocessingml/2006/main" xmlns:w14="http://schemas.microsoft.com/office/word/2010/wordml" xmlns:w15="http://schemas.microsoft.com/office/word/2012/wordml" xmlns:w16cex="http://schemas.microsoft.com/office/word/2018/wordml/cex" xmlns:w16cid="http://schemas.microsoft.com/office/word/2016/wordml/cid" xmlns:w16="http://schemas.microsoft.com/office/word/2018/wordml" xmlns:w16sdtdh="http://schemas.microsoft.com/office/word/2020/wordml/sdtdatahash" xmlns:w16se="http://schemas.microsoft.com/office/word/2015/wordml/symex" xmlns:wpg="http://schemas.microsoft.com/office/word/2010/wordprocessingGroup" xmlns:wpi="http://schemas.microsoft.com/office/word/2010/wordprocessingInk" xmlns:wne="http://schemas.microsoft.com/office/word/2006/wordml" xmlns:wps="http://schemas.microsoft.com/office/word/2010/wordprocessingShape" mc:Ignorable="w14 w15 w16se w16cid w16 w16cex w16sdtdh wp14">
+  <w:abstractNum w:abstractNumId="0" w15:restartNumberingAfterBreak="0">
+    <w:nsid w:val="044C77AE"/>
+    <w:multiLevelType w:val="hybridMultilevel"/>
+    <w:tmpl w:val="3886FA62"/>
+    <w:lvl w:ilvl="0" w:tplc="FC6EABFA">
+      <w:start w:val="1"/>
+      <w:numFmt w:val="decimal"/>
+      <w:lvlText w:val="%1."/>
+      <w:lvlJc w:val="left"/>
+      <w:pPr>
+        <w:ind w:left="1800" w:hanging="360"/>
+      </w:pPr>
+      <w:rPr>
+        <w:rFonts w:hint="default"/>
+        <w:b w:val="0"/>
+      </w:rPr>
+    </w:lvl>
+    <w:lvl w:ilvl="1" w:tplc="040E0019">
+      <w:start w:val="1"/>
+      <w:numFmt w:val="lowerLetter"/>
+      <w:lvlText w:val="%2."/>
+      <w:lvlJc w:val="left"/>
+      <w:pPr>
+        <w:ind w:left="2520" w:hanging="360"/>
+      </w:pPr>
+    </w:lvl>
+    <w:lvl w:ilvl="2" w:tplc="040E001B">
+      <w:start w:val="1"/>
+      <w:numFmt w:val="lowerRoman"/>
+      <w:lvlText w:val="%3."/>
+      <w:lvlJc w:val="right"/>
+      <w:pPr>
+        <w:ind w:left="3240" w:hanging="180"/>
+      </w:pPr>
+    </w:lvl>
+    <w:lvl w:ilvl="3" w:tplc="040E000F">
+      <w:start w:val="1"/>
+      <w:numFmt w:val="decimal"/>
+      <w:lvlText w:val="%4."/>
+      <w:lvlJc w:val="left"/>
+      <w:pPr>
+        <w:ind w:left="3960" w:hanging="360"/>
+      </w:pPr>
+    </w:lvl>
+    <w:lvl w:ilvl="4" w:tplc="040E0019" w:tentative="1">
+      <w:start w:val="1"/>
+      <w:numFmt w:val="lowerLetter"/>
+      <w:lvlText w:val="%5."/>
+      <w:lvlJc w:val="left"/>
+      <w:pPr>
+        <w:ind w:left="4680" w:hanging="360"/>
+      </w:pPr>
+    </w:lvl>
+    <w:lvl w:ilvl="5" w:tplc="040E001B" w:tentative="1">
+      <w:start w:val="1"/>
+      <w:numFmt w:val="lowerRoman"/>
+      <w:lvlText w:val="%6."/>
+      <w:lvlJc w:val="right"/>
+      <w:pPr>
+        <w:ind w:left="5400" w:hanging="180"/>
+      </w:pPr>
+    </w:lvl>
+    <w:lvl w:ilvl="6" w:tplc="040E000F" w:tentative="1">
+      <w:start w:val="1"/>
+      <w:numFmt w:val="decimal"/>
+      <w:lvlText w:val="%7."/>
+      <w:lvlJc w:val="left"/>
+      <w:pPr>
+        <w:ind w:left="6120" w:hanging="360"/>
+      </w:pPr>
+    </w:lvl>
+    <w:lvl w:ilvl="7" w:tplc="040E0019" w:tentative="1">
+      <w:start w:val="1"/>
+      <w:numFmt w:val="lowerLetter"/>
+      <w:lvlText w:val="%8."/>
+      <w:lvlJc w:val="left"/>
+      <w:pPr>
+        <w:ind w:left="6840" w:hanging="360"/>
+      </w:pPr>
+    </w:lvl>
+    <w:lvl w:ilvl="8" w:tplc="040E001B" w:tentative="1">
+      <w:start w:val="1"/>
+      <w:numFmt w:val="lowerRoman"/>
+      <w:lvlText w:val="%9."/>
+      <w:lvlJc w:val="right"/>
+      <w:pPr>
+        <w:ind w:left="7560" w:hanging="180"/>
+      </w:pPr>
+    </w:lvl>
+  </w:abstractNum>
+  <w:abstractNum w:abstractNumId="1" w15:restartNumberingAfterBreak="0">
+    <w:nsid w:val="43E6211A"/>
+    <w:multiLevelType w:val="hybridMultilevel"/>
+    <w:tmpl w:val="5F3CE42C"/>
+    <w:lvl w:ilvl="0" w:tplc="E83E5028">
+      <w:start w:val="1"/>
+      <w:numFmt w:val="decimal"/>
+      <w:lvlText w:val="%1."/>
+      <w:lvlJc w:val="left"/>
+      <w:pPr>
+        <w:ind w:left="1080" w:hanging="360"/>
+      </w:pPr>
+      <w:rPr>
+        <w:rFonts w:hint="default"/>
+        <w:b/>
+        <w:bCs/>
+      </w:rPr>
+    </w:lvl>
+    <w:lvl w:ilvl="1" w:tplc="040E0019">
+      <w:start w:val="1"/>
+      <w:numFmt w:val="lowerLetter"/>
+      <w:lvlText w:val="%2."/>
+      <w:lvlJc w:val="left"/>
+      <w:pPr>
+        <w:ind w:left="1800" w:hanging="360"/>
+      </w:pPr>
+    </w:lvl>
+    <w:lvl w:ilvl="2" w:tplc="040E001B">
+      <w:start w:val="1"/>
+      <w:numFmt w:val="lowerRoman"/>
+      <w:lvlText w:val="%3."/>
+      <w:lvlJc w:val="right"/>
+      <w:pPr>
+        <w:ind w:left="2520" w:hanging="180"/>
+      </w:pPr>
+    </w:lvl>
+    <w:lvl w:ilvl="3" w:tplc="040E000F" w:tentative="1">
+      <w:start w:val="1"/>
+      <w:numFmt w:val="decimal"/>
+      <w:lvlText w:val="%4."/>
+      <w:lvlJc w:val="left"/>
+      <w:pPr>
+        <w:ind w:left="3240" w:hanging="360"/>
+      </w:pPr>
+    </w:lvl>
+    <w:lvl w:ilvl="4" w:tplc="040E0019" w:tentative="1">
+      <w:start w:val="1"/>
+      <w:numFmt w:val="lowerLetter"/>
+      <w:lvlText w:val="%5."/>
+      <w:lvlJc w:val="left"/>
+      <w:pPr>
+        <w:ind w:left="3960" w:hanging="360"/>
+      </w:pPr>
+    </w:lvl>
+    <w:lvl w:ilvl="5" w:tplc="040E001B" w:tentative="1">
+      <w:start w:val="1"/>
+      <w:numFmt w:val="lowerRoman"/>
+      <w:lvlText w:val="%6."/>
+      <w:lvlJc w:val="right"/>
+      <w:pPr>
+        <w:ind w:left="4680" w:hanging="180"/>
+      </w:pPr>
+    </w:lvl>
+    <w:lvl w:ilvl="6" w:tplc="040E000F" w:tentative="1">
+      <w:start w:val="1"/>
+      <w:numFmt w:val="decimal"/>
+      <w:lvlText w:val="%7."/>
+      <w:lvlJc w:val="left"/>
+      <w:pPr>
+        <w:ind w:left="5400" w:hanging="360"/>
+      </w:pPr>
+    </w:lvl>
+    <w:lvl w:ilvl="7" w:tplc="040E0019" w:tentative="1">
+      <w:start w:val="1"/>
+      <w:numFmt w:val="lowerLetter"/>
+      <w:lvlText w:val="%8."/>
+      <w:lvlJc w:val="left"/>
+      <w:pPr>
+        <w:ind w:left="6120" w:hanging="360"/>
+      </w:pPr>
+    </w:lvl>
+    <w:lvl w:ilvl="8" w:tplc="040E001B" w:tentative="1">
+      <w:start w:val="1"/>
+      <w:numFmt w:val="lowerRoman"/>
+      <w:lvlText w:val="%9."/>
+      <w:lvlJc w:val="right"/>
+      <w:pPr>
+        <w:ind w:left="6840" w:hanging="180"/>
+      </w:pPr>
+    </w:lvl>
+  </w:abstractNum>
+  <w:abstractNum w:abstractNumId="2" w15:restartNumberingAfterBreak="0">
+    <w:nsid w:val="5AC91456"/>
+    <w:multiLevelType w:val="hybridMultilevel"/>
+    <w:tmpl w:val="316A0196"/>
+    <w:lvl w:ilvl="0" w:tplc="1CD8103C">
+      <w:start w:val="1"/>
+      <w:numFmt w:val="decimal"/>
+      <w:lvlText w:val="%1."/>
+      <w:lvlJc w:val="left"/>
+      <w:pPr>
+        <w:ind w:left="1800" w:hanging="360"/>
+      </w:pPr>
+      <w:rPr>
+        <w:rFonts w:hint="default"/>
+        <w:b w:val="0"/>
+      </w:rPr>
+    </w:lvl>
+    <w:lvl w:ilvl="1" w:tplc="040E0019">
+      <w:start w:val="1"/>
+      <w:numFmt w:val="lowerLetter"/>
+      <w:lvlText w:val="%2."/>
+      <w:lvlJc w:val="left"/>
+      <w:pPr>
+        <w:ind w:left="2520" w:hanging="360"/>
+      </w:pPr>
+    </w:lvl>
+    <w:lvl w:ilvl="2" w:tplc="040E001B" w:tentative="1">
+      <w:start w:val="1"/>
+      <w:numFmt w:val="lowerRoman"/>
+      <w:lvlText w:val="%3."/>
+      <w:lvlJc w:val="right"/>
+      <w:pPr>
+        <w:ind w:left="3240" w:hanging="180"/>
+      </w:pPr>
+    </w:lvl>
+    <w:lvl w:ilvl="3" w:tplc="040E000F" w:tentative="1">
+      <w:start w:val="1"/>
+      <w:numFmt w:val="decimal"/>
+      <w:lvlText w:val="%4."/>
+      <w:lvlJc w:val="left"/>
+      <w:pPr>
+        <w:ind w:left="3960" w:hanging="360"/>
+      </w:pPr>
+    </w:lvl>
+    <w:lvl w:ilvl="4" w:tplc="040E0019" w:tentative="1">
+      <w:start w:val="1"/>
+      <w:numFmt w:val="lowerLetter"/>
+      <w:lvlText w:val="%5."/>
+      <w:lvlJc w:val="left"/>
+      <w:pPr>
+        <w:ind w:left="4680" w:hanging="360"/>
+      </w:pPr>
+    </w:lvl>
+    <w:lvl w:ilvl="5" w:tplc="040E001B" w:tentative="1">
+      <w:start w:val="1"/>
+      <w:numFmt w:val="lowerRoman"/>
+      <w:lvlText w:val="%6."/>
+      <w:lvlJc w:val="right"/>
+      <w:pPr>
+        <w:ind w:left="5400" w:hanging="180"/>
+      </w:pPr>
+    </w:lvl>
+    <w:lvl w:ilvl="6" w:tplc="040E000F" w:tentative="1">
+      <w:start w:val="1"/>
+      <w:numFmt w:val="decimal"/>
+      <w:lvlText w:val="%7."/>
+      <w:lvlJc w:val="left"/>
+      <w:pPr>
+        <w:ind w:left="6120" w:hanging="360"/>
+      </w:pPr>
+    </w:lvl>
+    <w:lvl w:ilvl="7" w:tplc="040E0019" w:tentative="1">
+      <w:start w:val="1"/>
+      <w:numFmt w:val="lowerLetter"/>
+      <w:lvlText w:val="%8."/>
+      <w:lvlJc w:val="left"/>
+      <w:pPr>
+        <w:ind w:left="6840" w:hanging="360"/>
+      </w:pPr>
+    </w:lvl>
+    <w:lvl w:ilvl="8" w:tplc="040E001B" w:tentative="1">
+      <w:start w:val="1"/>
+      <w:numFmt w:val="lowerRoman"/>
+      <w:lvlText w:val="%9."/>
+      <w:lvlJc w:val="right"/>
+      <w:pPr>
+        <w:ind w:left="7560" w:hanging="180"/>
+      </w:pPr>
+    </w:lvl>
+  </w:abstractNum>
+  <w:abstractNum w:abstractNumId="3" w15:restartNumberingAfterBreak="0">
+    <w:nsid w:val="79260BB3"/>
+    <w:multiLevelType w:val="hybridMultilevel"/>
+    <w:tmpl w:val="CAA4AFE6"/>
+    <w:lvl w:ilvl="0" w:tplc="86B0A79E">
+      <w:start w:val="11"/>
+      <w:numFmt w:val="bullet"/>
+      <w:lvlText w:val="-"/>
+      <w:lvlJc w:val="left"/>
+      <w:pPr>
+        <w:ind w:left="720" w:hanging="360"/>
+      </w:pPr>
+      <w:rPr>
+        <w:rFonts w:ascii="Times New Roman" w:eastAsia="Times New Roman" w:hAnsi="Times New Roman" w:cs="Times New Roman" w:hint="default"/>
+      </w:rPr>
+    </w:lvl>
+    <w:lvl w:ilvl="1" w:tplc="040E0003">
+      <w:start w:val="1"/>
+      <w:numFmt w:val="bullet"/>
+      <w:lvlText w:val="o"/>
+      <w:lvlJc w:val="left"/>
+      <w:pPr>
+        <w:ind w:left="1440" w:hanging="360"/>
+      </w:pPr>
+      <w:rPr>
+        <w:rFonts w:ascii="Courier New" w:hAnsi="Courier New" w:cs="Courier New" w:hint="default"/>
+      </w:rPr>
+    </w:lvl>
+    <w:lvl w:ilvl="2" w:tplc="040E0005">
+      <w:start w:val="1"/>
+      <w:numFmt w:val="bullet"/>
+      <w:lvlText w:val=""/>
+      <w:lvlJc w:val="left"/>
+      <w:pPr>
+        <w:ind w:left="2160" w:hanging="360"/>
+      </w:pPr>
+      <w:rPr>
+        <w:rFonts w:ascii="Wingdings" w:hAnsi="Wingdings" w:hint="default"/>
+      </w:rPr>
+    </w:lvl>
+    <w:lvl w:ilvl="3" w:tplc="040E0001">
+      <w:start w:val="1"/>
+      <w:numFmt w:val="bullet"/>
+      <w:lvlText w:val=""/>
+      <w:lvlJc w:val="left"/>
+      <w:pPr>
+        <w:ind w:left="2880" w:hanging="360"/>
+      </w:pPr>
+      <w:rPr>
+        <w:rFonts w:ascii="Symbol" w:hAnsi="Symbol" w:hint="default"/>
+      </w:rPr>
+    </w:lvl>
+    <w:lvl w:ilvl="4" w:tplc="040E0003" w:tentative="1">
+      <w:start w:val="1"/>
+      <w:numFmt w:val="bullet"/>
+      <w:lvlText w:val="o"/>
+      <w:lvlJc w:val="left"/>
+      <w:pPr>
+        <w:ind w:left="3600" w:hanging="360"/>
+      </w:pPr>
+      <w:rPr>
+        <w:rFonts w:ascii="Courier New" w:hAnsi="Courier New" w:cs="Courier New" w:hint="default"/>
+      </w:rPr>
+    </w:lvl>
+    <w:lvl w:ilvl="5" w:tplc="040E0005" w:tentative="1">
+      <w:start w:val="1"/>
+      <w:numFmt w:val="bullet"/>
+      <w:lvlText w:val=""/>
+      <w:lvlJc w:val="left"/>
+      <w:pPr>
+        <w:ind w:left="4320" w:hanging="360"/>
+      </w:pPr>
+      <w:rPr>
+        <w:rFonts w:ascii="Wingdings" w:hAnsi="Wingdings" w:hint="default"/>
+      </w:rPr>
+    </w:lvl>
+    <w:lvl w:ilvl="6" w:tplc="040E0001" w:tentative="1">
+      <w:start w:val="1"/>
+      <w:numFmt w:val="bullet"/>
+      <w:lvlText w:val=""/>
+      <w:lvlJc w:val="left"/>
+      <w:pPr>
+        <w:ind w:left="5040" w:hanging="360"/>
+      </w:pPr>
+      <w:rPr>
+        <w:rFonts w:ascii="Symbol" w:hAnsi="Symbol" w:hint="default"/>
+      </w:rPr>
+    </w:lvl>
+    <w:lvl w:ilvl="7" w:tplc="040E0003" w:tentative="1">
+      <w:start w:val="1"/>
+      <w:numFmt w:val="bullet"/>
+      <w:lvlText w:val="o"/>
+      <w:lvlJc w:val="left"/>
+      <w:pPr>
+        <w:ind w:left="5760" w:hanging="360"/>
+      </w:pPr>
+      <w:rPr>
+        <w:rFonts w:ascii="Courier New" w:hAnsi="Courier New" w:cs="Courier New" w:hint="default"/>
+      </w:rPr>
+    </w:lvl>
+    <w:lvl w:ilvl="8" w:tplc="040E0005" w:tentative="1">
+      <w:start w:val="1"/>
+      <w:numFmt w:val="bullet"/>
+      <w:lvlText w:val=""/>
+      <w:lvlJc w:val="left"/>
+      <w:pPr>
+        <w:ind w:left="6480" w:hanging="360"/>
+      </w:pPr>
+      <w:rPr>
+        <w:rFonts w:ascii="Wingdings" w:hAnsi="Wingdings" w:hint="default"/>
+      </w:rPr>
+    </w:lvl>
+  </w:abstractNum>
+  <w:num w:numId="1" w16cid:durableId="1837920548">
+    <w:abstractNumId w:val="3"/>
+  </w:num>
+  <w:num w:numId="2" w16cid:durableId="499932878">
+    <w:abstractNumId w:val="1"/>
+  </w:num>
+  <w:num w:numId="3" w16cid:durableId="1509906834">
+    <w:abstractNumId w:val="2"/>
+  </w:num>
+  <w:num w:numId="4" w16cid:durableId="283117104">
+    <w:abstractNumId w:val="0"/>
+  </w:num>
+</w:numbering>
 </file>
 
 <file path=word/styles.xml><?xml version="1.0" encoding="utf-8"?>
@@ -495,6 +2835,28 @@
       <w:szCs w:val="32"/>
     </w:rPr>
   </w:style>
+  <w:style w:type="paragraph" w:styleId="Cmsor2">
+    <w:name w:val="heading 2"/>
+    <w:basedOn w:val="Norml"/>
+    <w:next w:val="Norml"/>
+    <w:link w:val="Cmsor2Char"/>
+    <w:uiPriority w:val="9"/>
+    <w:unhideWhenUsed/>
+    <w:qFormat/>
+    <w:rsid w:val="00483A24"/>
+    <w:pPr>
+      <w:keepNext/>
+      <w:keepLines/>
+      <w:spacing w:before="40"/>
+      <w:outlineLvl w:val="1"/>
+    </w:pPr>
+    <w:rPr>
+      <w:rFonts w:asciiTheme="majorHAnsi" w:eastAsiaTheme="majorEastAsia" w:hAnsiTheme="majorHAnsi" w:cstheme="majorBidi"/>
+      <w:color w:val="2F5496" w:themeColor="accent1" w:themeShade="BF"/>
+      <w:sz w:val="26"/>
+      <w:szCs w:val="26"/>
+    </w:rPr>
+  </w:style>
   <w:style w:type="character" w:default="1" w:styleId="Bekezdsalapbettpusa">
     <w:name w:val="Default Paragraph Font"/>
     <w:uiPriority w:val="1"/>
@@ -534,6 +2896,32 @@
       <w:color w:val="2F5496" w:themeColor="accent1" w:themeShade="BF"/>
       <w:sz w:val="32"/>
       <w:szCs w:val="32"/>
+      <w:lang w:val="en-US"/>
+    </w:rPr>
+  </w:style>
+  <w:style w:type="paragraph" w:styleId="Listaszerbekezds">
+    <w:name w:val="List Paragraph"/>
+    <w:basedOn w:val="Norml"/>
+    <w:uiPriority w:val="34"/>
+    <w:qFormat/>
+    <w:rsid w:val="001B7FA1"/>
+    <w:pPr>
+      <w:ind w:left="720"/>
+      <w:contextualSpacing/>
+    </w:pPr>
+  </w:style>
+  <w:style w:type="character" w:customStyle="1" w:styleId="Cmsor2Char">
+    <w:name w:val="Címsor 2 Char"/>
+    <w:basedOn w:val="Bekezdsalapbettpusa"/>
+    <w:link w:val="Cmsor2"/>
+    <w:uiPriority w:val="9"/>
+    <w:rsid w:val="00483A24"/>
+    <w:rPr>
+      <w:rFonts w:asciiTheme="majorHAnsi" w:eastAsiaTheme="majorEastAsia" w:hAnsiTheme="majorHAnsi" w:cstheme="majorBidi"/>
+      <w:noProof/>
+      <w:color w:val="2F5496" w:themeColor="accent1" w:themeShade="BF"/>
+      <w:sz w:val="26"/>
+      <w:szCs w:val="26"/>
       <w:lang w:val="en-US"/>
     </w:rPr>
   </w:style>

</xml_diff>